<commit_message>
Updated Justin's Interview Section
</commit_message>
<xml_diff>
--- a/Deliverables/TeamAvatar_CS386_D1_Inception.docx
+++ b/Deliverables/TeamAvatar_CS386_D1_Inception.docx
@@ -1,6 +1,6 @@
 
 <file path=word/document.xml><?xml version="1.0" encoding="utf-8"?>
-<w:document xmlns:wpc="http://schemas.microsoft.com/office/word/2010/wordprocessingCanvas" xmlns:mc="http://schemas.openxmlformats.org/markup-compatibility/2006" xmlns:o="urn:schemas-microsoft-com:office:office" xmlns:r="http://schemas.openxmlformats.org/officeDocument/2006/relationships" xmlns:m="http://schemas.openxmlformats.org/officeDocument/2006/math" xmlns:v="urn:schemas-microsoft-com:vml" xmlns:wp14="http://schemas.microsoft.com/office/word/2010/wordprocessingDrawing" xmlns:wp="http://schemas.openxmlformats.org/drawingml/2006/wordprocessingDrawing" xmlns:w10="urn:schemas-microsoft-com:office:word" xmlns:w="http://schemas.openxmlformats.org/wordprocessingml/2006/main" xmlns:w14="http://schemas.microsoft.com/office/word/2010/wordml" xmlns:w15="http://schemas.microsoft.com/office/word/2012/wordml" xmlns:wpg="http://schemas.microsoft.com/office/word/2010/wordprocessingGroup" xmlns:wpi="http://schemas.microsoft.com/office/word/2010/wordprocessingInk" xmlns:wne="http://schemas.microsoft.com/office/word/2006/wordml" xmlns:wps="http://schemas.microsoft.com/office/word/2010/wordprocessingShape" mc:Ignorable="w14 w15 wp14">
+<w:document xmlns:wpc="http://schemas.microsoft.com/office/word/2010/wordprocessingCanvas" xmlns:cx="http://schemas.microsoft.com/office/drawing/2014/chartex" xmlns:cx1="http://schemas.microsoft.com/office/drawing/2015/9/8/chartex" xmlns:cx2="http://schemas.microsoft.com/office/drawing/2015/10/21/chartex" xmlns:cx3="http://schemas.microsoft.com/office/drawing/2016/5/9/chartex" xmlns:cx4="http://schemas.microsoft.com/office/drawing/2016/5/10/chartex" xmlns:cx5="http://schemas.microsoft.com/office/drawing/2016/5/11/chartex" xmlns:cx6="http://schemas.microsoft.com/office/drawing/2016/5/12/chartex" xmlns:cx7="http://schemas.microsoft.com/office/drawing/2016/5/13/chartex" xmlns:cx8="http://schemas.microsoft.com/office/drawing/2016/5/14/chartex" xmlns:mc="http://schemas.openxmlformats.org/markup-compatibility/2006" xmlns:aink="http://schemas.microsoft.com/office/drawing/2016/ink" xmlns:am3d="http://schemas.microsoft.com/office/drawing/2017/model3d" xmlns:o="urn:schemas-microsoft-com:office:office" xmlns:r="http://schemas.openxmlformats.org/officeDocument/2006/relationships" xmlns:m="http://schemas.openxmlformats.org/officeDocument/2006/math" xmlns:v="urn:schemas-microsoft-com:vml" xmlns:wp14="http://schemas.microsoft.com/office/word/2010/wordprocessingDrawing" xmlns:wp="http://schemas.openxmlformats.org/drawingml/2006/wordprocessingDrawing" xmlns:w10="urn:schemas-microsoft-com:office:word" xmlns:w="http://schemas.openxmlformats.org/wordprocessingml/2006/main" xmlns:w14="http://schemas.microsoft.com/office/word/2010/wordml" xmlns:w15="http://schemas.microsoft.com/office/word/2012/wordml" xmlns:w16cid="http://schemas.microsoft.com/office/word/2016/wordml/cid" xmlns:w16se="http://schemas.microsoft.com/office/word/2015/wordml/symex" xmlns:wpg="http://schemas.microsoft.com/office/word/2010/wordprocessingGroup" xmlns:wpi="http://schemas.microsoft.com/office/word/2010/wordprocessingInk" xmlns:wne="http://schemas.microsoft.com/office/word/2006/wordml" xmlns:wps="http://schemas.microsoft.com/office/word/2010/wordprocessingShape" mc:Ignorable="w14 w15 w16se w16cid wp14">
   <w:body>
     <w:p>
       <w:pPr>
@@ -29,7 +29,7 @@
                     <pic:cNvPicPr preferRelativeResize="0"/>
                   </pic:nvPicPr>
                   <pic:blipFill>
-                    <a:blip r:embed="rId4"/>
+                    <a:blip r:embed="rId5"/>
                     <a:srcRect/>
                     <a:stretch>
                       <a:fillRect/>
@@ -174,18 +174,8 @@
           <w:sz w:val="24"/>
           <w:szCs w:val="24"/>
         </w:rPr>
-        <w:t xml:space="preserve">Justin </w:t>
-      </w:r>
-      <w:proofErr w:type="spellStart"/>
-      <w:r>
-        <w:rPr>
-          <w:rFonts w:ascii="Book Antiqua" w:eastAsia="Book Antiqua" w:hAnsi="Book Antiqua" w:cs="Book Antiqua"/>
-          <w:sz w:val="24"/>
-          <w:szCs w:val="24"/>
-        </w:rPr>
-        <w:t>Shaner</w:t>
-      </w:r>
-      <w:proofErr w:type="spellEnd"/>
+        <w:t>Justin Shaner</w:t>
+      </w:r>
     </w:p>
     <w:p>
       <w:pPr>
@@ -757,6 +747,423 @@
         </w:rPr>
         <w:t xml:space="preserve"> The app could include a randomization option for characters which would help new players like Spencer understand and play faster. He sounded interested in the app. The team learned that people have interest in the app if they have played D&amp;D before. </w:t>
       </w:r>
+      <w:r>
+        <w:rPr>
+          <w:rFonts w:ascii="Book Antiqua" w:eastAsia="Book Antiqua" w:hAnsi="Book Antiqua" w:cs="Book Antiqua"/>
+          <w:sz w:val="24"/>
+          <w:szCs w:val="24"/>
+        </w:rPr>
+        <w:t xml:space="preserve"> </w:t>
+      </w:r>
+    </w:p>
+    <w:p>
+      <w:pPr>
+        <w:spacing w:after="0" w:line="240" w:lineRule="auto"/>
+        <w:rPr>
+          <w:rFonts w:ascii="Book Antiqua" w:eastAsia="Book Antiqua" w:hAnsi="Book Antiqua" w:cs="Book Antiqua"/>
+          <w:sz w:val="24"/>
+          <w:szCs w:val="24"/>
+        </w:rPr>
+      </w:pPr>
+    </w:p>
+    <w:p>
+      <w:pPr>
+        <w:spacing w:after="0" w:line="240" w:lineRule="auto"/>
+        <w:rPr>
+          <w:rFonts w:ascii="Book Antiqua" w:eastAsia="Book Antiqua" w:hAnsi="Book Antiqua" w:cs="Book Antiqua"/>
+          <w:sz w:val="24"/>
+          <w:szCs w:val="24"/>
+        </w:rPr>
+      </w:pPr>
+      <w:r>
+        <w:rPr>
+          <w:rFonts w:ascii="Book Antiqua" w:eastAsia="Book Antiqua" w:hAnsi="Book Antiqua" w:cs="Book Antiqua"/>
+          <w:sz w:val="24"/>
+          <w:szCs w:val="24"/>
+        </w:rPr>
+        <w:t>Jake’s Interviews:</w:t>
+      </w:r>
+    </w:p>
+    <w:p>
+      <w:pPr>
+        <w:spacing w:after="0" w:line="240" w:lineRule="auto"/>
+        <w:rPr>
+          <w:rFonts w:ascii="Book Antiqua" w:eastAsia="Book Antiqua" w:hAnsi="Book Antiqua" w:cs="Book Antiqua"/>
+          <w:sz w:val="24"/>
+          <w:szCs w:val="24"/>
+        </w:rPr>
+      </w:pPr>
+    </w:p>
+    <w:p>
+      <w:pPr>
+        <w:spacing w:after="0" w:line="240" w:lineRule="auto"/>
+        <w:ind w:left="720"/>
+        <w:rPr>
+          <w:rFonts w:ascii="Book Antiqua" w:eastAsia="Book Antiqua" w:hAnsi="Book Antiqua" w:cs="Book Antiqua"/>
+          <w:sz w:val="24"/>
+          <w:szCs w:val="24"/>
+        </w:rPr>
+      </w:pPr>
+      <w:r>
+        <w:rPr>
+          <w:rFonts w:ascii="Book Antiqua" w:eastAsia="Book Antiqua" w:hAnsi="Book Antiqua" w:cs="Book Antiqua"/>
+          <w:sz w:val="24"/>
+          <w:szCs w:val="24"/>
+        </w:rPr>
+        <w:t>-Brian Hooper, Junior at NAU, interviewed on 2/7/</w:t>
+      </w:r>
+      <w:proofErr w:type="gramStart"/>
+      <w:r>
+        <w:rPr>
+          <w:rFonts w:ascii="Book Antiqua" w:eastAsia="Book Antiqua" w:hAnsi="Book Antiqua" w:cs="Book Antiqua"/>
+          <w:sz w:val="24"/>
+          <w:szCs w:val="24"/>
+        </w:rPr>
+        <w:t>18,  20</w:t>
+      </w:r>
+      <w:proofErr w:type="gramEnd"/>
+      <w:r>
+        <w:rPr>
+          <w:rFonts w:ascii="Book Antiqua" w:eastAsia="Book Antiqua" w:hAnsi="Book Antiqua" w:cs="Book Antiqua"/>
+          <w:sz w:val="24"/>
+          <w:szCs w:val="24"/>
+        </w:rPr>
+        <w:t xml:space="preserve"> years old, played D&amp;D for over a year</w:t>
+      </w:r>
+    </w:p>
+    <w:p>
+      <w:pPr>
+        <w:spacing w:after="0" w:line="240" w:lineRule="auto"/>
+        <w:ind w:left="720"/>
+        <w:rPr>
+          <w:rFonts w:ascii="Book Antiqua" w:eastAsia="Book Antiqua" w:hAnsi="Book Antiqua" w:cs="Book Antiqua"/>
+          <w:sz w:val="24"/>
+          <w:szCs w:val="24"/>
+        </w:rPr>
+      </w:pPr>
+      <w:r>
+        <w:rPr>
+          <w:rFonts w:ascii="Book Antiqua" w:eastAsia="Book Antiqua" w:hAnsi="Book Antiqua" w:cs="Book Antiqua"/>
+          <w:sz w:val="24"/>
+          <w:szCs w:val="24"/>
+        </w:rPr>
+        <w:lastRenderedPageBreak/>
+        <w:t xml:space="preserve">Brian told us that this type of app would be helpful. He said “I am tired of bringing around my computer to my sessions. I believe this app would be beneficial to me” He also said that “The app needs to look good and fit the overall theme of the game. I would like to have a few customization options within the app itself.” We thought that our app was just for people with books but this showed us that it relates to computer users of D&amp;D as well. Our hypothesis of people wanting this app was validated a little bit. This assessment is a must have for development. </w:t>
+      </w:r>
+    </w:p>
+    <w:p>
+      <w:pPr>
+        <w:spacing w:after="0" w:line="240" w:lineRule="auto"/>
+        <w:ind w:left="720"/>
+        <w:rPr>
+          <w:rFonts w:ascii="Book Antiqua" w:eastAsia="Book Antiqua" w:hAnsi="Book Antiqua" w:cs="Book Antiqua"/>
+          <w:sz w:val="24"/>
+          <w:szCs w:val="24"/>
+        </w:rPr>
+      </w:pPr>
+    </w:p>
+    <w:p>
+      <w:pPr>
+        <w:spacing w:after="0" w:line="240" w:lineRule="auto"/>
+        <w:ind w:left="720"/>
+        <w:rPr>
+          <w:rFonts w:ascii="Book Antiqua" w:eastAsia="Book Antiqua" w:hAnsi="Book Antiqua" w:cs="Book Antiqua"/>
+          <w:sz w:val="24"/>
+          <w:szCs w:val="24"/>
+        </w:rPr>
+      </w:pPr>
+      <w:r>
+        <w:rPr>
+          <w:rFonts w:ascii="Book Antiqua" w:eastAsia="Book Antiqua" w:hAnsi="Book Antiqua" w:cs="Book Antiqua"/>
+          <w:sz w:val="24"/>
+          <w:szCs w:val="24"/>
+        </w:rPr>
+        <w:t>-Bill Barker, Junior at ACU, interviewed on 2/8/18, 20 years old, never played D&amp;D but frequent board gamer.</w:t>
+      </w:r>
+    </w:p>
+    <w:p>
+      <w:pPr>
+        <w:spacing w:after="0" w:line="240" w:lineRule="auto"/>
+        <w:ind w:left="720"/>
+        <w:rPr>
+          <w:rFonts w:ascii="Book Antiqua" w:eastAsia="Book Antiqua" w:hAnsi="Book Antiqua" w:cs="Book Antiqua"/>
+          <w:sz w:val="24"/>
+          <w:szCs w:val="24"/>
+        </w:rPr>
+      </w:pPr>
+      <w:r>
+        <w:rPr>
+          <w:rFonts w:ascii="Book Antiqua" w:eastAsia="Book Antiqua" w:hAnsi="Book Antiqua" w:cs="Book Antiqua"/>
+          <w:sz w:val="24"/>
+          <w:szCs w:val="24"/>
+        </w:rPr>
+        <w:t xml:space="preserve">Bill told us that this app would not be beneficial for him personally but he sees the implications of the app and how it could benefit others. “I understand the struggle that people have with all their books. My uncle has told me about how it's difficult for him to keep everything in order.” However, he was not sure if his uncle would use an app like this. This interview never really provided any validations for our hypothesis but suggested that older people would use an app </w:t>
+      </w:r>
+      <w:r>
+        <w:rPr>
+          <w:rFonts w:ascii="Book Antiqua" w:eastAsia="Book Antiqua" w:hAnsi="Book Antiqua" w:cs="Book Antiqua"/>
+          <w:sz w:val="24"/>
+          <w:szCs w:val="24"/>
+        </w:rPr>
+        <w:t>like this. This assessment for the interview is don’t</w:t>
+      </w:r>
+      <w:r>
+        <w:rPr>
+          <w:rFonts w:ascii="Book Antiqua" w:eastAsia="Book Antiqua" w:hAnsi="Book Antiqua" w:cs="Book Antiqua"/>
+          <w:sz w:val="24"/>
+          <w:szCs w:val="24"/>
+        </w:rPr>
+        <w:t xml:space="preserve"> care, since Bill has never played D&amp;D. </w:t>
+      </w:r>
+    </w:p>
+    <w:p>
+      <w:pPr>
+        <w:spacing w:after="0" w:line="240" w:lineRule="auto"/>
+        <w:ind w:left="720"/>
+        <w:rPr>
+          <w:rFonts w:ascii="Book Antiqua" w:eastAsia="Book Antiqua" w:hAnsi="Book Antiqua" w:cs="Book Antiqua"/>
+          <w:sz w:val="24"/>
+          <w:szCs w:val="24"/>
+        </w:rPr>
+      </w:pPr>
+    </w:p>
+    <w:p>
+      <w:pPr>
+        <w:spacing w:after="0" w:line="240" w:lineRule="auto"/>
+        <w:rPr>
+          <w:rFonts w:ascii="Book Antiqua" w:eastAsia="Book Antiqua" w:hAnsi="Book Antiqua" w:cs="Book Antiqua"/>
+          <w:sz w:val="24"/>
+          <w:szCs w:val="24"/>
+        </w:rPr>
+      </w:pPr>
+      <w:r>
+        <w:rPr>
+          <w:rFonts w:ascii="Book Antiqua" w:eastAsia="Book Antiqua" w:hAnsi="Book Antiqua" w:cs="Book Antiqua"/>
+          <w:sz w:val="24"/>
+          <w:szCs w:val="24"/>
+        </w:rPr>
+        <w:t>Joe’s Interviews:</w:t>
+      </w:r>
+    </w:p>
+    <w:p>
+      <w:pPr>
+        <w:spacing w:after="0" w:line="240" w:lineRule="auto"/>
+        <w:rPr>
+          <w:rFonts w:ascii="Book Antiqua" w:eastAsia="Book Antiqua" w:hAnsi="Book Antiqua" w:cs="Book Antiqua"/>
+          <w:sz w:val="24"/>
+          <w:szCs w:val="24"/>
+        </w:rPr>
+      </w:pPr>
+    </w:p>
+    <w:p>
+      <w:pPr>
+        <w:spacing w:after="0" w:line="240" w:lineRule="auto"/>
+        <w:rPr>
+          <w:rFonts w:ascii="Book Antiqua" w:eastAsia="Book Antiqua" w:hAnsi="Book Antiqua" w:cs="Book Antiqua"/>
+          <w:sz w:val="24"/>
+          <w:szCs w:val="24"/>
+        </w:rPr>
+      </w:pPr>
+      <w:r>
+        <w:rPr>
+          <w:rFonts w:ascii="Book Antiqua" w:eastAsia="Book Antiqua" w:hAnsi="Book Antiqua" w:cs="Book Antiqua"/>
+          <w:sz w:val="24"/>
+          <w:szCs w:val="24"/>
+        </w:rPr>
+        <w:t>Justin’s Interview:</w:t>
+      </w:r>
+    </w:p>
+    <w:p>
+      <w:pPr>
+        <w:spacing w:after="0" w:line="240" w:lineRule="auto"/>
+        <w:rPr>
+          <w:rFonts w:ascii="Book Antiqua" w:eastAsia="Book Antiqua" w:hAnsi="Book Antiqua" w:cs="Book Antiqua"/>
+          <w:sz w:val="24"/>
+          <w:szCs w:val="24"/>
+        </w:rPr>
+      </w:pPr>
+    </w:p>
+    <w:p>
+      <w:pPr>
+        <w:spacing w:after="0" w:line="240" w:lineRule="auto"/>
+        <w:ind w:left="720"/>
+        <w:rPr>
+          <w:rFonts w:ascii="Book Antiqua" w:eastAsia="Book Antiqua" w:hAnsi="Book Antiqua" w:cs="Book Antiqua"/>
+          <w:sz w:val="24"/>
+          <w:szCs w:val="24"/>
+        </w:rPr>
+      </w:pPr>
+      <w:r>
+        <w:rPr>
+          <w:rFonts w:ascii="Book Antiqua" w:eastAsia="Book Antiqua" w:hAnsi="Book Antiqua" w:cs="Book Antiqua"/>
+          <w:sz w:val="24"/>
+          <w:szCs w:val="24"/>
+        </w:rPr>
+        <w:t>-Jerry Taylor, manufacturing tech at Intel</w:t>
+      </w:r>
+      <w:r>
+        <w:rPr>
+          <w:rFonts w:ascii="Book Antiqua" w:eastAsia="Book Antiqua" w:hAnsi="Book Antiqua" w:cs="Book Antiqua"/>
+          <w:sz w:val="24"/>
+          <w:szCs w:val="24"/>
+        </w:rPr>
+        <w:t>, 2</w:t>
+      </w:r>
+      <w:r>
+        <w:rPr>
+          <w:rFonts w:ascii="Book Antiqua" w:eastAsia="Book Antiqua" w:hAnsi="Book Antiqua" w:cs="Book Antiqua"/>
+          <w:sz w:val="24"/>
+          <w:szCs w:val="24"/>
+        </w:rPr>
+        <w:t>9</w:t>
+      </w:r>
+      <w:r>
+        <w:rPr>
+          <w:rFonts w:ascii="Book Antiqua" w:eastAsia="Book Antiqua" w:hAnsi="Book Antiqua" w:cs="Book Antiqua"/>
+          <w:sz w:val="24"/>
+          <w:szCs w:val="24"/>
+        </w:rPr>
+        <w:t xml:space="preserve"> years old</w:t>
+      </w:r>
+      <w:r>
+        <w:rPr>
+          <w:rFonts w:ascii="Book Antiqua" w:eastAsia="Book Antiqua" w:hAnsi="Book Antiqua" w:cs="Book Antiqua"/>
+          <w:sz w:val="24"/>
+          <w:szCs w:val="24"/>
+        </w:rPr>
+        <w:t>, originally interviewed 2/6/18, re-interviewed 2/9/18, no experience playing D&amp;D. Interviewed over Discord.</w:t>
+      </w:r>
+    </w:p>
+    <w:p>
+      <w:pPr>
+        <w:spacing w:after="0" w:line="240" w:lineRule="auto"/>
+        <w:ind w:left="720"/>
+        <w:rPr>
+          <w:rFonts w:ascii="Book Antiqua" w:eastAsia="Book Antiqua" w:hAnsi="Book Antiqua" w:cs="Book Antiqua"/>
+          <w:sz w:val="24"/>
+          <w:szCs w:val="24"/>
+        </w:rPr>
+      </w:pPr>
+    </w:p>
+    <w:p>
+      <w:pPr>
+        <w:spacing w:after="0" w:line="240" w:lineRule="auto"/>
+        <w:ind w:left="720"/>
+        <w:rPr>
+          <w:rFonts w:ascii="Book Antiqua" w:eastAsia="Book Antiqua" w:hAnsi="Book Antiqua" w:cs="Book Antiqua"/>
+          <w:sz w:val="24"/>
+          <w:szCs w:val="24"/>
+        </w:rPr>
+      </w:pPr>
+      <w:r>
+        <w:rPr>
+          <w:rFonts w:ascii="Book Antiqua" w:eastAsia="Book Antiqua" w:hAnsi="Book Antiqua" w:cs="Book Antiqua"/>
+          <w:sz w:val="24"/>
+          <w:szCs w:val="24"/>
+        </w:rPr>
+        <w:t>The original interview covered peripherals of board games</w:t>
+      </w:r>
+      <w:r>
+        <w:rPr>
+          <w:rFonts w:ascii="Book Antiqua" w:eastAsia="Book Antiqua" w:hAnsi="Book Antiqua" w:cs="Book Antiqua"/>
+          <w:sz w:val="24"/>
+          <w:szCs w:val="24"/>
+        </w:rPr>
+        <w:t xml:space="preserve"> s</w:t>
+      </w:r>
+      <w:r>
+        <w:rPr>
+          <w:rFonts w:ascii="Book Antiqua" w:eastAsia="Book Antiqua" w:hAnsi="Book Antiqua" w:cs="Book Antiqua"/>
+          <w:sz w:val="24"/>
+          <w:szCs w:val="24"/>
+        </w:rPr>
+        <w:t xml:space="preserve">ince I already knew he had little experience with Dungeons and Dragons. We talked about </w:t>
+      </w:r>
+      <w:r>
+        <w:rPr>
+          <w:rFonts w:ascii="Book Antiqua" w:eastAsia="Book Antiqua" w:hAnsi="Book Antiqua" w:cs="Book Antiqua"/>
+          <w:sz w:val="24"/>
+          <w:szCs w:val="24"/>
+        </w:rPr>
+        <w:t>when he played board games growing up and most of the time, they had missing dice or other pieces. Having an application that would replace some of these would be nice to have. In the second interview I directly asked him about</w:t>
+      </w:r>
+      <w:r>
+        <w:rPr>
+          <w:rFonts w:ascii="Book Antiqua" w:eastAsia="Book Antiqua" w:hAnsi="Book Antiqua" w:cs="Book Antiqua"/>
+          <w:sz w:val="24"/>
+          <w:szCs w:val="24"/>
+        </w:rPr>
+        <w:t xml:space="preserve"> what he knew about creating characters and the overall gameplay loop. He acknowledged that he didn’t know much, and I explained what I knew and read from the starter pack edition. He agreed that a game with that much detail would benefit from an application. His final opinion would be nice to have.</w:t>
+      </w:r>
+    </w:p>
+    <w:p>
+      <w:pPr>
+        <w:spacing w:after="0" w:line="240" w:lineRule="auto"/>
+        <w:ind w:left="720"/>
+        <w:rPr>
+          <w:rFonts w:ascii="Book Antiqua" w:eastAsia="Book Antiqua" w:hAnsi="Book Antiqua" w:cs="Book Antiqua"/>
+          <w:sz w:val="24"/>
+          <w:szCs w:val="24"/>
+        </w:rPr>
+      </w:pPr>
+    </w:p>
+    <w:p>
+      <w:pPr>
+        <w:spacing w:after="0" w:line="240" w:lineRule="auto"/>
+        <w:ind w:left="720"/>
+        <w:rPr>
+          <w:rFonts w:ascii="Book Antiqua" w:eastAsia="Book Antiqua" w:hAnsi="Book Antiqua" w:cs="Book Antiqua"/>
+          <w:sz w:val="24"/>
+          <w:szCs w:val="24"/>
+        </w:rPr>
+      </w:pPr>
+      <w:r>
+        <w:rPr>
+          <w:rFonts w:ascii="Book Antiqua" w:eastAsia="Book Antiqua" w:hAnsi="Book Antiqua" w:cs="Book Antiqua"/>
+          <w:sz w:val="24"/>
+          <w:szCs w:val="24"/>
+        </w:rPr>
+        <w:t>-Conrad Shutts, federal prison correctional officer, 28 years old, originally interviewed 2/7/18, re-interviewed 2/9/18, no experience playing D&amp;D. Interviewed over phone call.</w:t>
+      </w:r>
+    </w:p>
+    <w:p>
+      <w:pPr>
+        <w:spacing w:after="0" w:line="240" w:lineRule="auto"/>
+        <w:ind w:left="720"/>
+        <w:rPr>
+          <w:rFonts w:ascii="Book Antiqua" w:eastAsia="Book Antiqua" w:hAnsi="Book Antiqua" w:cs="Book Antiqua"/>
+          <w:sz w:val="24"/>
+          <w:szCs w:val="24"/>
+        </w:rPr>
+      </w:pPr>
+    </w:p>
+    <w:p>
+      <w:pPr>
+        <w:spacing w:after="0" w:line="240" w:lineRule="auto"/>
+        <w:ind w:left="720"/>
+        <w:rPr>
+          <w:rFonts w:ascii="Book Antiqua" w:eastAsia="Book Antiqua" w:hAnsi="Book Antiqua" w:cs="Book Antiqua"/>
+          <w:sz w:val="24"/>
+          <w:szCs w:val="24"/>
+        </w:rPr>
+      </w:pPr>
+      <w:r>
+        <w:rPr>
+          <w:rFonts w:ascii="Book Antiqua" w:eastAsia="Book Antiqua" w:hAnsi="Book Antiqua" w:cs="Book Antiqua"/>
+          <w:sz w:val="24"/>
+          <w:szCs w:val="24"/>
+        </w:rPr>
+        <w:lastRenderedPageBreak/>
+        <w:t xml:space="preserve">The original interview covered peripherals of board games as with the other interview. My friend has two children aged seven and five years old. We talked about how most of their games are missing pieces and buying new dice is just something they do when they decide to have a game night. Other issues included having sticky dice and die thrown across the room. He thought that an application would be nice to have so they wouldn’t have some of these problems and their children treat electronics much better than any plastic pieces contained in board games. </w:t>
+      </w:r>
+      <w:r>
+        <w:rPr>
+          <w:rFonts w:ascii="Book Antiqua" w:eastAsia="Book Antiqua" w:hAnsi="Book Antiqua" w:cs="Book Antiqua"/>
+          <w:sz w:val="24"/>
+          <w:szCs w:val="24"/>
+        </w:rPr>
+        <w:t xml:space="preserve">The second interview, I asked him more directly about D&amp;D. He was aware of the gameplay loop, but character creation was still a mystery to him. We talked about how long the rules </w:t>
+      </w:r>
       <w:bookmarkStart w:id="7" w:name="_GoBack"/>
       <w:bookmarkEnd w:id="7"/>
       <w:r>
@@ -765,35 +1172,63 @@
           <w:sz w:val="24"/>
           <w:szCs w:val="24"/>
         </w:rPr>
-        <w:t xml:space="preserve"> </w:t>
-      </w:r>
-    </w:p>
-    <w:p>
-      <w:pPr>
-        <w:spacing w:after="0" w:line="240" w:lineRule="auto"/>
-        <w:rPr>
-          <w:rFonts w:ascii="Book Antiqua" w:eastAsia="Book Antiqua" w:hAnsi="Book Antiqua" w:cs="Book Antiqua"/>
-          <w:sz w:val="24"/>
-          <w:szCs w:val="24"/>
-        </w:rPr>
-      </w:pPr>
-    </w:p>
-    <w:p>
-      <w:pPr>
-        <w:spacing w:after="0" w:line="240" w:lineRule="auto"/>
-        <w:rPr>
-          <w:rFonts w:ascii="Book Antiqua" w:eastAsia="Book Antiqua" w:hAnsi="Book Antiqua" w:cs="Book Antiqua"/>
-          <w:sz w:val="24"/>
-          <w:szCs w:val="24"/>
-        </w:rPr>
-      </w:pPr>
-      <w:r>
-        <w:rPr>
-          <w:rFonts w:ascii="Book Antiqua" w:eastAsia="Book Antiqua" w:hAnsi="Book Antiqua" w:cs="Book Antiqua"/>
-          <w:sz w:val="24"/>
-          <w:szCs w:val="24"/>
-        </w:rPr>
-        <w:t>Jake’s Interviews:</w:t>
+        <w:t>could be and his final opinion would be nice to have but not needed.</w:t>
+      </w:r>
+    </w:p>
+    <w:p>
+      <w:pPr>
+        <w:spacing w:after="0" w:line="240" w:lineRule="auto"/>
+        <w:rPr>
+          <w:rFonts w:ascii="Book Antiqua" w:eastAsia="Book Antiqua" w:hAnsi="Book Antiqua" w:cs="Book Antiqua"/>
+          <w:sz w:val="24"/>
+          <w:szCs w:val="24"/>
+        </w:rPr>
+      </w:pPr>
+    </w:p>
+    <w:p>
+      <w:pPr>
+        <w:spacing w:after="0" w:line="240" w:lineRule="auto"/>
+        <w:rPr>
+          <w:rFonts w:ascii="Book Antiqua" w:eastAsia="Book Antiqua" w:hAnsi="Book Antiqua" w:cs="Book Antiqua"/>
+          <w:sz w:val="24"/>
+          <w:szCs w:val="24"/>
+        </w:rPr>
+      </w:pPr>
+      <w:r>
+        <w:rPr>
+          <w:rFonts w:ascii="Book Antiqua" w:eastAsia="Book Antiqua" w:hAnsi="Book Antiqua" w:cs="Book Antiqua"/>
+          <w:sz w:val="24"/>
+          <w:szCs w:val="24"/>
+        </w:rPr>
+        <w:tab/>
+      </w:r>
+    </w:p>
+    <w:p>
+      <w:pPr>
+        <w:spacing w:after="0" w:line="240" w:lineRule="auto"/>
+        <w:rPr>
+          <w:rFonts w:ascii="Book Antiqua" w:eastAsia="Book Antiqua" w:hAnsi="Book Antiqua" w:cs="Book Antiqua"/>
+          <w:sz w:val="24"/>
+          <w:szCs w:val="24"/>
+        </w:rPr>
+      </w:pPr>
+    </w:p>
+    <w:p>
+      <w:pPr>
+        <w:spacing w:after="0" w:line="240" w:lineRule="auto"/>
+        <w:rPr>
+          <w:rFonts w:ascii="Book Antiqua" w:eastAsia="Book Antiqua" w:hAnsi="Book Antiqua" w:cs="Book Antiqua"/>
+          <w:sz w:val="24"/>
+          <w:szCs w:val="24"/>
+        </w:rPr>
+      </w:pPr>
+      <w:r>
+        <w:rPr>
+          <w:rFonts w:ascii="Book Antiqua" w:eastAsia="Book Antiqua" w:hAnsi="Book Antiqua" w:cs="Book Antiqua"/>
+          <w:sz w:val="24"/>
+          <w:szCs w:val="24"/>
+        </w:rPr>
+        <w:t>Remy’s Interviews:</w:t>
       </w:r>
     </w:p>
     <w:p>
@@ -822,25 +1257,31 @@
           <w:sz w:val="24"/>
           <w:szCs w:val="24"/>
         </w:rPr>
-        <w:t>-Brian Hooper, Junior at NAU, interviewed on 2/7/18</w:t>
-      </w:r>
-      <w:proofErr w:type="gramStart"/>
-      <w:r>
-        <w:rPr>
-          <w:rFonts w:ascii="Book Antiqua" w:eastAsia="Book Antiqua" w:hAnsi="Book Antiqua" w:cs="Book Antiqua"/>
-          <w:sz w:val="24"/>
-          <w:szCs w:val="24"/>
-        </w:rPr>
-        <w:t>,  20</w:t>
-      </w:r>
-      <w:proofErr w:type="gramEnd"/>
-      <w:r>
-        <w:rPr>
-          <w:rFonts w:ascii="Book Antiqua" w:eastAsia="Book Antiqua" w:hAnsi="Book Antiqua" w:cs="Book Antiqua"/>
-          <w:sz w:val="24"/>
-          <w:szCs w:val="24"/>
-        </w:rPr>
-        <w:t xml:space="preserve"> years old, played D&amp;D for over a year</w:t>
+        <w:t xml:space="preserve">-Schuyler Smith, Junior at NAU, interviewed on 2/6/18, 21 years old, regular D&amp;D </w:t>
+      </w:r>
+      <w:r>
+        <w:rPr>
+          <w:rFonts w:ascii="Book Antiqua" w:eastAsia="Book Antiqua" w:hAnsi="Book Antiqua" w:cs="Book Antiqua"/>
+          <w:sz w:val="24"/>
+          <w:szCs w:val="24"/>
+        </w:rPr>
+        <w:t>Dungeon Master</w:t>
+      </w:r>
+      <w:r>
+        <w:rPr>
+          <w:rFonts w:ascii="Book Antiqua" w:eastAsia="Book Antiqua" w:hAnsi="Book Antiqua" w:cs="Book Antiqua"/>
+          <w:sz w:val="24"/>
+          <w:szCs w:val="24"/>
+        </w:rPr>
+        <w:t xml:space="preserve"> and player</w:t>
+      </w:r>
+      <w:r>
+        <w:rPr>
+          <w:rFonts w:ascii="Book Antiqua" w:eastAsia="Book Antiqua" w:hAnsi="Book Antiqua" w:cs="Book Antiqua"/>
+          <w:sz w:val="24"/>
+          <w:szCs w:val="24"/>
+        </w:rPr>
+        <w:t xml:space="preserve"> for several years</w:t>
       </w:r>
     </w:p>
     <w:p>
@@ -853,15 +1294,6 @@
           <w:szCs w:val="24"/>
         </w:rPr>
       </w:pPr>
-      <w:r>
-        <w:rPr>
-          <w:rFonts w:ascii="Book Antiqua" w:eastAsia="Book Antiqua" w:hAnsi="Book Antiqua" w:cs="Book Antiqua"/>
-          <w:sz w:val="24"/>
-          <w:szCs w:val="24"/>
-        </w:rPr>
-        <w:lastRenderedPageBreak/>
-        <w:t xml:space="preserve">Brian told us that this type of app would be helpful. He said “I am tired of bringing around my computer to my sessions. I believe this app would be beneficial to me” He also said that “The app needs to look good and fit the overall theme of the game. I would like to have a few customization options within the app itself.” We thought that our app was just for people with books but this showed us that it relates to computer users of D&amp;D as well. Our hypothesis of people wanting this app was validated a little bit. This assessment is a must have for development. </w:t>
-      </w:r>
     </w:p>
     <w:p>
       <w:pPr>
@@ -873,6 +1305,22 @@
           <w:szCs w:val="24"/>
         </w:rPr>
       </w:pPr>
+      <w:r>
+        <w:rPr>
+          <w:rFonts w:ascii="Book Antiqua" w:eastAsia="Book Antiqua" w:hAnsi="Book Antiqua" w:cs="Book Antiqua"/>
+          <w:sz w:val="24"/>
+          <w:szCs w:val="24"/>
+        </w:rPr>
+        <w:t xml:space="preserve">While interviewed during a prep session for his current campaign, Schuyler expressed great interest in the app. He complains of having to “haul” his collection of D&amp;D books to and from sessions, in particular for character creation; along with requesting a customizable dice roller, he also suggested the app have some sort of character sheet feature, so players wouldn’t have to worry about losing or forgetting papers. This is a feature we had already planned on, but confirmation from a frequent DM is useful, as it validates customer need. Schuyler is interested in being interviewed or consulted again in the future, and requests we let him know if the app is ever fully developed; he may be someone we want to consider in case of </w:t>
+      </w:r>
+      <w:r>
+        <w:rPr>
+          <w:rFonts w:ascii="Book Antiqua" w:eastAsia="Book Antiqua" w:hAnsi="Book Antiqua" w:cs="Book Antiqua"/>
+          <w:sz w:val="24"/>
+          <w:szCs w:val="24"/>
+        </w:rPr>
+        <w:t>demos.</w:t>
+      </w:r>
     </w:p>
     <w:p>
       <w:pPr>
@@ -884,14 +1332,6 @@
           <w:szCs w:val="24"/>
         </w:rPr>
       </w:pPr>
-      <w:r>
-        <w:rPr>
-          <w:rFonts w:ascii="Book Antiqua" w:eastAsia="Book Antiqua" w:hAnsi="Book Antiqua" w:cs="Book Antiqua"/>
-          <w:sz w:val="24"/>
-          <w:szCs w:val="24"/>
-        </w:rPr>
-        <w:t>-Bill Barker, Junior at ACU, interviewed on 2/8/18, 20 years old, never played D&amp;D but frequent board gamer.</w:t>
-      </w:r>
     </w:p>
     <w:p>
       <w:pPr>
@@ -909,23 +1349,15 @@
           <w:sz w:val="24"/>
           <w:szCs w:val="24"/>
         </w:rPr>
-        <w:t xml:space="preserve">Bill told us that this app would not be beneficial for him personally but he sees the implications of the app and how it could benefit others. “I understand the struggle that people have with all their books. My uncle has told me about how it's difficult for him to keep everything in order.” However, he was not sure if his uncle would use an app like this. This interview never really provided any validations for our hypothesis but suggested that older people would use an app </w:t>
-      </w:r>
-      <w:r>
-        <w:rPr>
-          <w:rFonts w:ascii="Book Antiqua" w:eastAsia="Book Antiqua" w:hAnsi="Book Antiqua" w:cs="Book Antiqua"/>
-          <w:sz w:val="24"/>
-          <w:szCs w:val="24"/>
-        </w:rPr>
-        <w:t>like this. This assessment for the interview is don’t</w:t>
-      </w:r>
-      <w:r>
-        <w:rPr>
-          <w:rFonts w:ascii="Book Antiqua" w:eastAsia="Book Antiqua" w:hAnsi="Book Antiqua" w:cs="Book Antiqua"/>
-          <w:sz w:val="24"/>
-          <w:szCs w:val="24"/>
-        </w:rPr>
-        <w:t xml:space="preserve"> care, since Bill has never played D&amp;D. </w:t>
+        <w:t>-Emory Goodrich, Sophomore at NAU, interviewed on 2/6/18, 21 years old, new to D&amp;D</w:t>
+      </w:r>
+      <w:r>
+        <w:rPr>
+          <w:rFonts w:ascii="Book Antiqua" w:eastAsia="Book Antiqua" w:hAnsi="Book Antiqua" w:cs="Book Antiqua"/>
+          <w:sz w:val="24"/>
+          <w:szCs w:val="24"/>
+        </w:rPr>
+        <w:t xml:space="preserve"> this past year</w:t>
       </w:r>
     </w:p>
     <w:p>
@@ -942,90 +1374,6 @@
     <w:p>
       <w:pPr>
         <w:spacing w:after="0" w:line="240" w:lineRule="auto"/>
-        <w:rPr>
-          <w:rFonts w:ascii="Book Antiqua" w:eastAsia="Book Antiqua" w:hAnsi="Book Antiqua" w:cs="Book Antiqua"/>
-          <w:sz w:val="24"/>
-          <w:szCs w:val="24"/>
-        </w:rPr>
-      </w:pPr>
-      <w:r>
-        <w:rPr>
-          <w:rFonts w:ascii="Book Antiqua" w:eastAsia="Book Antiqua" w:hAnsi="Book Antiqua" w:cs="Book Antiqua"/>
-          <w:sz w:val="24"/>
-          <w:szCs w:val="24"/>
-        </w:rPr>
-        <w:t>Joe’s Interviews:</w:t>
-      </w:r>
-    </w:p>
-    <w:p>
-      <w:pPr>
-        <w:spacing w:after="0" w:line="240" w:lineRule="auto"/>
-        <w:rPr>
-          <w:rFonts w:ascii="Book Antiqua" w:eastAsia="Book Antiqua" w:hAnsi="Book Antiqua" w:cs="Book Antiqua"/>
-          <w:sz w:val="24"/>
-          <w:szCs w:val="24"/>
-        </w:rPr>
-      </w:pPr>
-    </w:p>
-    <w:p>
-      <w:pPr>
-        <w:spacing w:after="0" w:line="240" w:lineRule="auto"/>
-        <w:rPr>
-          <w:rFonts w:ascii="Book Antiqua" w:eastAsia="Book Antiqua" w:hAnsi="Book Antiqua" w:cs="Book Antiqua"/>
-          <w:sz w:val="24"/>
-          <w:szCs w:val="24"/>
-        </w:rPr>
-      </w:pPr>
-      <w:r>
-        <w:rPr>
-          <w:rFonts w:ascii="Book Antiqua" w:eastAsia="Book Antiqua" w:hAnsi="Book Antiqua" w:cs="Book Antiqua"/>
-          <w:sz w:val="24"/>
-          <w:szCs w:val="24"/>
-        </w:rPr>
-        <w:t>Justin’s Interview:</w:t>
-      </w:r>
-    </w:p>
-    <w:p>
-      <w:pPr>
-        <w:spacing w:after="0" w:line="240" w:lineRule="auto"/>
-        <w:rPr>
-          <w:rFonts w:ascii="Book Antiqua" w:eastAsia="Book Antiqua" w:hAnsi="Book Antiqua" w:cs="Book Antiqua"/>
-          <w:sz w:val="24"/>
-          <w:szCs w:val="24"/>
-        </w:rPr>
-      </w:pPr>
-    </w:p>
-    <w:p>
-      <w:pPr>
-        <w:spacing w:after="0" w:line="240" w:lineRule="auto"/>
-        <w:rPr>
-          <w:rFonts w:ascii="Book Antiqua" w:eastAsia="Book Antiqua" w:hAnsi="Book Antiqua" w:cs="Book Antiqua"/>
-          <w:sz w:val="24"/>
-          <w:szCs w:val="24"/>
-        </w:rPr>
-      </w:pPr>
-      <w:r>
-        <w:rPr>
-          <w:rFonts w:ascii="Book Antiqua" w:eastAsia="Book Antiqua" w:hAnsi="Book Antiqua" w:cs="Book Antiqua"/>
-          <w:sz w:val="24"/>
-          <w:szCs w:val="24"/>
-        </w:rPr>
-        <w:t>Remy’s Interviews:</w:t>
-      </w:r>
-    </w:p>
-    <w:p>
-      <w:pPr>
-        <w:spacing w:after="0" w:line="240" w:lineRule="auto"/>
-        <w:rPr>
-          <w:rFonts w:ascii="Book Antiqua" w:eastAsia="Book Antiqua" w:hAnsi="Book Antiqua" w:cs="Book Antiqua"/>
-          <w:sz w:val="24"/>
-          <w:szCs w:val="24"/>
-        </w:rPr>
-      </w:pPr>
-    </w:p>
-    <w:p>
-      <w:pPr>
-        <w:spacing w:after="0" w:line="240" w:lineRule="auto"/>
         <w:ind w:left="720"/>
         <w:rPr>
           <w:rFonts w:ascii="Book Antiqua" w:eastAsia="Book Antiqua" w:hAnsi="Book Antiqua" w:cs="Book Antiqua"/>
@@ -1039,174 +1387,7 @@
           <w:sz w:val="24"/>
           <w:szCs w:val="24"/>
         </w:rPr>
-        <w:t xml:space="preserve">-Schuyler Smith, Junior at NAU, interviewed on 2/6/18, 21 years old, regular D&amp;D </w:t>
-      </w:r>
-      <w:r>
-        <w:rPr>
-          <w:rFonts w:ascii="Book Antiqua" w:eastAsia="Book Antiqua" w:hAnsi="Book Antiqua" w:cs="Book Antiqua"/>
-          <w:sz w:val="24"/>
-          <w:szCs w:val="24"/>
-        </w:rPr>
-        <w:t>Dungeon Master</w:t>
-      </w:r>
-      <w:r>
-        <w:rPr>
-          <w:rFonts w:ascii="Book Antiqua" w:eastAsia="Book Antiqua" w:hAnsi="Book Antiqua" w:cs="Book Antiqua"/>
-          <w:sz w:val="24"/>
-          <w:szCs w:val="24"/>
-        </w:rPr>
-        <w:t xml:space="preserve"> and player</w:t>
-      </w:r>
-      <w:r>
-        <w:rPr>
-          <w:rFonts w:ascii="Book Antiqua" w:eastAsia="Book Antiqua" w:hAnsi="Book Antiqua" w:cs="Book Antiqua"/>
-          <w:sz w:val="24"/>
-          <w:szCs w:val="24"/>
-        </w:rPr>
-        <w:t xml:space="preserve"> for several years</w:t>
-      </w:r>
-    </w:p>
-    <w:p>
-      <w:pPr>
-        <w:spacing w:after="0" w:line="240" w:lineRule="auto"/>
-        <w:ind w:left="720"/>
-        <w:rPr>
-          <w:rFonts w:ascii="Book Antiqua" w:eastAsia="Book Antiqua" w:hAnsi="Book Antiqua" w:cs="Book Antiqua"/>
-          <w:sz w:val="24"/>
-          <w:szCs w:val="24"/>
-        </w:rPr>
-      </w:pPr>
-    </w:p>
-    <w:p>
-      <w:pPr>
-        <w:spacing w:after="0" w:line="240" w:lineRule="auto"/>
-        <w:ind w:left="720"/>
-        <w:rPr>
-          <w:rFonts w:ascii="Book Antiqua" w:eastAsia="Book Antiqua" w:hAnsi="Book Antiqua" w:cs="Book Antiqua"/>
-          <w:sz w:val="24"/>
-          <w:szCs w:val="24"/>
-        </w:rPr>
-      </w:pPr>
-      <w:r>
-        <w:rPr>
-          <w:rFonts w:ascii="Book Antiqua" w:eastAsia="Book Antiqua" w:hAnsi="Book Antiqua" w:cs="Book Antiqua"/>
-          <w:sz w:val="24"/>
-          <w:szCs w:val="24"/>
-        </w:rPr>
-        <w:t xml:space="preserve">While interviewed during a prep session for his current campaign, Schuyler expressed great interest in the app. He complains of having to “haul” his collection of D&amp;D books to and from sessions, in particular for character creation; along with requesting a customizable dice roller, he also suggested the app have some sort of character sheet feature, so players wouldn’t have to worry about losing or forgetting papers. This is a feature we had already planned on, but confirmation from a frequent DM is useful, as it validates customer need. Schuyler is interested in being interviewed or consulted again in the future, and requests we let him know if the app is ever fully developed; he may be someone we want to consider in case of </w:t>
-      </w:r>
-      <w:r>
-        <w:rPr>
-          <w:rFonts w:ascii="Book Antiqua" w:eastAsia="Book Antiqua" w:hAnsi="Book Antiqua" w:cs="Book Antiqua"/>
-          <w:sz w:val="24"/>
-          <w:szCs w:val="24"/>
-        </w:rPr>
-        <w:t>demos.</w:t>
-      </w:r>
-    </w:p>
-    <w:p>
-      <w:pPr>
-        <w:spacing w:after="0" w:line="240" w:lineRule="auto"/>
-        <w:ind w:left="720"/>
-        <w:rPr>
-          <w:rFonts w:ascii="Book Antiqua" w:eastAsia="Book Antiqua" w:hAnsi="Book Antiqua" w:cs="Book Antiqua"/>
-          <w:sz w:val="24"/>
-          <w:szCs w:val="24"/>
-        </w:rPr>
-      </w:pPr>
-    </w:p>
-    <w:p>
-      <w:pPr>
-        <w:spacing w:after="0" w:line="240" w:lineRule="auto"/>
-        <w:ind w:left="720"/>
-        <w:rPr>
-          <w:rFonts w:ascii="Book Antiqua" w:eastAsia="Book Antiqua" w:hAnsi="Book Antiqua" w:cs="Book Antiqua"/>
-          <w:sz w:val="24"/>
-          <w:szCs w:val="24"/>
-        </w:rPr>
-      </w:pPr>
-      <w:r>
-        <w:rPr>
-          <w:rFonts w:ascii="Book Antiqua" w:eastAsia="Book Antiqua" w:hAnsi="Book Antiqua" w:cs="Book Antiqua"/>
-          <w:sz w:val="24"/>
-          <w:szCs w:val="24"/>
-        </w:rPr>
-        <w:t xml:space="preserve">-Emory Goodrich, </w:t>
-      </w:r>
-      <w:proofErr w:type="gramStart"/>
-      <w:r>
-        <w:rPr>
-          <w:rFonts w:ascii="Book Antiqua" w:eastAsia="Book Antiqua" w:hAnsi="Book Antiqua" w:cs="Book Antiqua"/>
-          <w:sz w:val="24"/>
-          <w:szCs w:val="24"/>
-        </w:rPr>
-        <w:t>Sophomore</w:t>
-      </w:r>
-      <w:proofErr w:type="gramEnd"/>
-      <w:r>
-        <w:rPr>
-          <w:rFonts w:ascii="Book Antiqua" w:eastAsia="Book Antiqua" w:hAnsi="Book Antiqua" w:cs="Book Antiqua"/>
-          <w:sz w:val="24"/>
-          <w:szCs w:val="24"/>
-        </w:rPr>
-        <w:t xml:space="preserve"> at NAU, interviewed on 2/6/18, 21 years old, new to D&amp;D</w:t>
-      </w:r>
-      <w:r>
-        <w:rPr>
-          <w:rFonts w:ascii="Book Antiqua" w:eastAsia="Book Antiqua" w:hAnsi="Book Antiqua" w:cs="Book Antiqua"/>
-          <w:sz w:val="24"/>
-          <w:szCs w:val="24"/>
-        </w:rPr>
-        <w:t xml:space="preserve"> this past year</w:t>
-      </w:r>
-    </w:p>
-    <w:p>
-      <w:pPr>
-        <w:spacing w:after="0" w:line="240" w:lineRule="auto"/>
-        <w:ind w:left="720"/>
-        <w:rPr>
-          <w:rFonts w:ascii="Book Antiqua" w:eastAsia="Book Antiqua" w:hAnsi="Book Antiqua" w:cs="Book Antiqua"/>
-          <w:sz w:val="24"/>
-          <w:szCs w:val="24"/>
-        </w:rPr>
-      </w:pPr>
-    </w:p>
-    <w:p>
-      <w:pPr>
-        <w:spacing w:after="0" w:line="240" w:lineRule="auto"/>
-        <w:ind w:left="720"/>
-        <w:rPr>
-          <w:rFonts w:ascii="Book Antiqua" w:eastAsia="Book Antiqua" w:hAnsi="Book Antiqua" w:cs="Book Antiqua"/>
-          <w:sz w:val="24"/>
-          <w:szCs w:val="24"/>
-        </w:rPr>
-      </w:pPr>
-      <w:r>
-        <w:rPr>
-          <w:rFonts w:ascii="Book Antiqua" w:eastAsia="Book Antiqua" w:hAnsi="Book Antiqua" w:cs="Book Antiqua"/>
-          <w:sz w:val="24"/>
-          <w:szCs w:val="24"/>
-        </w:rPr>
-        <w:lastRenderedPageBreak/>
-        <w:t xml:space="preserve">Emory was interviewed at the same session, as a player in Schuyler Smith’s campaign. As they developed their </w:t>
-      </w:r>
-      <w:proofErr w:type="spellStart"/>
-      <w:r>
-        <w:rPr>
-          <w:rFonts w:ascii="Book Antiqua" w:eastAsia="Book Antiqua" w:hAnsi="Book Antiqua" w:cs="Book Antiqua"/>
-          <w:sz w:val="24"/>
-          <w:szCs w:val="24"/>
-        </w:rPr>
-        <w:t>spellcaster</w:t>
-      </w:r>
-      <w:proofErr w:type="spellEnd"/>
-      <w:r>
-        <w:rPr>
-          <w:rFonts w:ascii="Book Antiqua" w:eastAsia="Book Antiqua" w:hAnsi="Book Antiqua" w:cs="Book Antiqua"/>
-          <w:sz w:val="24"/>
-          <w:szCs w:val="24"/>
-        </w:rPr>
-        <w:t xml:space="preserve"> character, they suggested a “</w:t>
+        <w:t>Emory was interviewed at the same session, as a player in Schuyler Smith’s campaign. As they developed their spellcaster character, they suggested a “</w:t>
       </w:r>
       <w:proofErr w:type="spellStart"/>
       <w:r>
@@ -1495,25 +1676,7 @@
           <w:sz w:val="24"/>
           <w:szCs w:val="24"/>
         </w:rPr>
-        <w:t xml:space="preserve">Justin </w:t>
-      </w:r>
-      <w:proofErr w:type="spellStart"/>
-      <w:r>
-        <w:rPr>
-          <w:rFonts w:ascii="Book Antiqua" w:eastAsia="Book Antiqua" w:hAnsi="Book Antiqua" w:cs="Book Antiqua"/>
-          <w:sz w:val="24"/>
-          <w:szCs w:val="24"/>
-        </w:rPr>
-        <w:t>Shaner</w:t>
-      </w:r>
-      <w:proofErr w:type="spellEnd"/>
-      <w:r>
-        <w:rPr>
-          <w:rFonts w:ascii="Book Antiqua" w:eastAsia="Book Antiqua" w:hAnsi="Book Antiqua" w:cs="Book Antiqua"/>
-          <w:sz w:val="24"/>
-          <w:szCs w:val="24"/>
-        </w:rPr>
-        <w:t>:</w:t>
+        <w:t>Justin Shaner:</w:t>
       </w:r>
     </w:p>
     <w:p>
@@ -1536,8 +1699,128 @@
 </w:document>
 </file>
 
+<file path=word/numbering.xml><?xml version="1.0" encoding="utf-8"?>
+<w:numbering xmlns:wpc="http://schemas.microsoft.com/office/word/2010/wordprocessingCanvas" xmlns:cx="http://schemas.microsoft.com/office/drawing/2014/chartex" xmlns:cx1="http://schemas.microsoft.com/office/drawing/2015/9/8/chartex" xmlns:cx2="http://schemas.microsoft.com/office/drawing/2015/10/21/chartex" xmlns:cx3="http://schemas.microsoft.com/office/drawing/2016/5/9/chartex" xmlns:cx4="http://schemas.microsoft.com/office/drawing/2016/5/10/chartex" xmlns:cx5="http://schemas.microsoft.com/office/drawing/2016/5/11/chartex" xmlns:cx6="http://schemas.microsoft.com/office/drawing/2016/5/12/chartex" xmlns:cx7="http://schemas.microsoft.com/office/drawing/2016/5/13/chartex" xmlns:cx8="http://schemas.microsoft.com/office/drawing/2016/5/14/chartex" xmlns:mc="http://schemas.openxmlformats.org/markup-compatibility/2006" xmlns:aink="http://schemas.microsoft.com/office/drawing/2016/ink" xmlns:am3d="http://schemas.microsoft.com/office/drawing/2017/model3d" xmlns:o="urn:schemas-microsoft-com:office:office" xmlns:r="http://schemas.openxmlformats.org/officeDocument/2006/relationships" xmlns:m="http://schemas.openxmlformats.org/officeDocument/2006/math" xmlns:v="urn:schemas-microsoft-com:vml" xmlns:wp14="http://schemas.microsoft.com/office/word/2010/wordprocessingDrawing" xmlns:wp="http://schemas.openxmlformats.org/drawingml/2006/wordprocessingDrawing" xmlns:w10="urn:schemas-microsoft-com:office:word" xmlns:w="http://schemas.openxmlformats.org/wordprocessingml/2006/main" xmlns:w14="http://schemas.microsoft.com/office/word/2010/wordml" xmlns:w15="http://schemas.microsoft.com/office/word/2012/wordml" xmlns:w16cid="http://schemas.microsoft.com/office/word/2016/wordml/cid" xmlns:w16se="http://schemas.microsoft.com/office/word/2015/wordml/symex" xmlns:wpg="http://schemas.microsoft.com/office/word/2010/wordprocessingGroup" xmlns:wpi="http://schemas.microsoft.com/office/word/2010/wordprocessingInk" xmlns:wne="http://schemas.microsoft.com/office/word/2006/wordml" xmlns:wps="http://schemas.microsoft.com/office/word/2010/wordprocessingShape" mc:Ignorable="w14 w15 w16se w16cid wp14">
+  <w:abstractNum w:abstractNumId="0" w15:restartNumberingAfterBreak="0">
+    <w:nsid w:val="4A001D58"/>
+    <w:multiLevelType w:val="hybridMultilevel"/>
+    <w:tmpl w:val="612EAF72"/>
+    <w:lvl w:ilvl="0" w:tplc="59FA3F0E">
+      <w:numFmt w:val="bullet"/>
+      <w:lvlText w:val="-"/>
+      <w:lvlJc w:val="left"/>
+      <w:pPr>
+        <w:ind w:left="1080" w:hanging="360"/>
+      </w:pPr>
+      <w:rPr>
+        <w:rFonts w:ascii="Book Antiqua" w:eastAsia="Book Antiqua" w:hAnsi="Book Antiqua" w:cs="Book Antiqua" w:hint="default"/>
+      </w:rPr>
+    </w:lvl>
+    <w:lvl w:ilvl="1" w:tplc="04090003" w:tentative="1">
+      <w:start w:val="1"/>
+      <w:numFmt w:val="bullet"/>
+      <w:lvlText w:val="o"/>
+      <w:lvlJc w:val="left"/>
+      <w:pPr>
+        <w:ind w:left="1800" w:hanging="360"/>
+      </w:pPr>
+      <w:rPr>
+        <w:rFonts w:ascii="Courier New" w:hAnsi="Courier New" w:cs="Courier New" w:hint="default"/>
+      </w:rPr>
+    </w:lvl>
+    <w:lvl w:ilvl="2" w:tplc="04090005" w:tentative="1">
+      <w:start w:val="1"/>
+      <w:numFmt w:val="bullet"/>
+      <w:lvlText w:val=""/>
+      <w:lvlJc w:val="left"/>
+      <w:pPr>
+        <w:ind w:left="2520" w:hanging="360"/>
+      </w:pPr>
+      <w:rPr>
+        <w:rFonts w:ascii="Wingdings" w:hAnsi="Wingdings" w:hint="default"/>
+      </w:rPr>
+    </w:lvl>
+    <w:lvl w:ilvl="3" w:tplc="04090001" w:tentative="1">
+      <w:start w:val="1"/>
+      <w:numFmt w:val="bullet"/>
+      <w:lvlText w:val=""/>
+      <w:lvlJc w:val="left"/>
+      <w:pPr>
+        <w:ind w:left="3240" w:hanging="360"/>
+      </w:pPr>
+      <w:rPr>
+        <w:rFonts w:ascii="Symbol" w:hAnsi="Symbol" w:hint="default"/>
+      </w:rPr>
+    </w:lvl>
+    <w:lvl w:ilvl="4" w:tplc="04090003" w:tentative="1">
+      <w:start w:val="1"/>
+      <w:numFmt w:val="bullet"/>
+      <w:lvlText w:val="o"/>
+      <w:lvlJc w:val="left"/>
+      <w:pPr>
+        <w:ind w:left="3960" w:hanging="360"/>
+      </w:pPr>
+      <w:rPr>
+        <w:rFonts w:ascii="Courier New" w:hAnsi="Courier New" w:cs="Courier New" w:hint="default"/>
+      </w:rPr>
+    </w:lvl>
+    <w:lvl w:ilvl="5" w:tplc="04090005" w:tentative="1">
+      <w:start w:val="1"/>
+      <w:numFmt w:val="bullet"/>
+      <w:lvlText w:val=""/>
+      <w:lvlJc w:val="left"/>
+      <w:pPr>
+        <w:ind w:left="4680" w:hanging="360"/>
+      </w:pPr>
+      <w:rPr>
+        <w:rFonts w:ascii="Wingdings" w:hAnsi="Wingdings" w:hint="default"/>
+      </w:rPr>
+    </w:lvl>
+    <w:lvl w:ilvl="6" w:tplc="04090001" w:tentative="1">
+      <w:start w:val="1"/>
+      <w:numFmt w:val="bullet"/>
+      <w:lvlText w:val=""/>
+      <w:lvlJc w:val="left"/>
+      <w:pPr>
+        <w:ind w:left="5400" w:hanging="360"/>
+      </w:pPr>
+      <w:rPr>
+        <w:rFonts w:ascii="Symbol" w:hAnsi="Symbol" w:hint="default"/>
+      </w:rPr>
+    </w:lvl>
+    <w:lvl w:ilvl="7" w:tplc="04090003" w:tentative="1">
+      <w:start w:val="1"/>
+      <w:numFmt w:val="bullet"/>
+      <w:lvlText w:val="o"/>
+      <w:lvlJc w:val="left"/>
+      <w:pPr>
+        <w:ind w:left="6120" w:hanging="360"/>
+      </w:pPr>
+      <w:rPr>
+        <w:rFonts w:ascii="Courier New" w:hAnsi="Courier New" w:cs="Courier New" w:hint="default"/>
+      </w:rPr>
+    </w:lvl>
+    <w:lvl w:ilvl="8" w:tplc="04090005" w:tentative="1">
+      <w:start w:val="1"/>
+      <w:numFmt w:val="bullet"/>
+      <w:lvlText w:val=""/>
+      <w:lvlJc w:val="left"/>
+      <w:pPr>
+        <w:ind w:left="6840" w:hanging="360"/>
+      </w:pPr>
+      <w:rPr>
+        <w:rFonts w:ascii="Wingdings" w:hAnsi="Wingdings" w:hint="default"/>
+      </w:rPr>
+    </w:lvl>
+  </w:abstractNum>
+  <w:num w:numId="1">
+    <w:abstractNumId w:val="0"/>
+  </w:num>
+</w:numbering>
+</file>
+
 <file path=word/styles.xml><?xml version="1.0" encoding="utf-8"?>
-<w:styles xmlns:mc="http://schemas.openxmlformats.org/markup-compatibility/2006" xmlns:r="http://schemas.openxmlformats.org/officeDocument/2006/relationships" xmlns:w="http://schemas.openxmlformats.org/wordprocessingml/2006/main" xmlns:w14="http://schemas.microsoft.com/office/word/2010/wordml" xmlns:w15="http://schemas.microsoft.com/office/word/2012/wordml" mc:Ignorable="w14 w15">
+<w:styles xmlns:mc="http://schemas.openxmlformats.org/markup-compatibility/2006" xmlns:r="http://schemas.openxmlformats.org/officeDocument/2006/relationships" xmlns:w="http://schemas.openxmlformats.org/wordprocessingml/2006/main" xmlns:w14="http://schemas.microsoft.com/office/word/2010/wordml" xmlns:w15="http://schemas.microsoft.com/office/word/2012/wordml" xmlns:w16cid="http://schemas.microsoft.com/office/word/2016/wordml/cid" xmlns:w16se="http://schemas.microsoft.com/office/word/2015/wordml/symex" mc:Ignorable="w14 w15 w16se w16cid">
   <w:docDefaults>
     <w:rPrDefault>
       <w:rPr>
@@ -1561,7 +1844,7 @@
       </w:pPr>
     </w:pPrDefault>
   </w:docDefaults>
-  <w:latentStyles w:defLockedState="0" w:defUIPriority="99" w:defSemiHidden="0" w:defUnhideWhenUsed="0" w:defQFormat="0" w:count="371">
+  <w:latentStyles w:defLockedState="0" w:defUIPriority="99" w:defSemiHidden="0" w:defUnhideWhenUsed="0" w:defQFormat="0" w:count="375">
     <w:lsdException w:name="Normal" w:uiPriority="0" w:qFormat="1"/>
     <w:lsdException w:name="heading 1" w:uiPriority="9" w:qFormat="1"/>
     <w:lsdException w:name="heading 2" w:semiHidden="1" w:uiPriority="9" w:unhideWhenUsed="1" w:qFormat="1"/>
@@ -1667,7 +1950,6 @@
     <w:lsdException w:name="HTML Sample" w:semiHidden="1" w:unhideWhenUsed="1"/>
     <w:lsdException w:name="HTML Typewriter" w:semiHidden="1" w:unhideWhenUsed="1"/>
     <w:lsdException w:name="HTML Variable" w:semiHidden="1" w:unhideWhenUsed="1"/>
-    <w:lsdException w:name="Normal Table" w:semiHidden="1" w:unhideWhenUsed="1"/>
     <w:lsdException w:name="annotation subject" w:semiHidden="1" w:unhideWhenUsed="1"/>
     <w:lsdException w:name="No List" w:semiHidden="1" w:unhideWhenUsed="1"/>
     <w:lsdException w:name="Outline List 1" w:semiHidden="1" w:unhideWhenUsed="1"/>
@@ -1711,10 +1993,8 @@
     <w:lsdException w:name="Table Elegant" w:semiHidden="1" w:unhideWhenUsed="1"/>
     <w:lsdException w:name="Table Professional" w:semiHidden="1" w:unhideWhenUsed="1"/>
     <w:lsdException w:name="Table Subtle 1" w:semiHidden="1" w:unhideWhenUsed="1"/>
-    <w:lsdException w:name="Table Subtle 2" w:semiHidden="1" w:unhideWhenUsed="1"/>
     <w:lsdException w:name="Table Web 1" w:semiHidden="1" w:unhideWhenUsed="1"/>
     <w:lsdException w:name="Table Web 2" w:semiHidden="1" w:unhideWhenUsed="1"/>
-    <w:lsdException w:name="Table Web 3" w:semiHidden="1" w:unhideWhenUsed="1"/>
     <w:lsdException w:name="Balloon Text" w:semiHidden="1" w:unhideWhenUsed="1"/>
     <w:lsdException w:name="Table Grid" w:uiPriority="39"/>
     <w:lsdException w:name="Table Theme" w:semiHidden="1" w:unhideWhenUsed="1"/>
@@ -1933,6 +2213,10 @@
     <w:lsdException w:name="List Table 5 Dark Accent 6" w:uiPriority="50"/>
     <w:lsdException w:name="List Table 6 Colorful Accent 6" w:uiPriority="51"/>
     <w:lsdException w:name="List Table 7 Colorful Accent 6" w:uiPriority="52"/>
+    <w:lsdException w:name="Mention" w:semiHidden="1" w:unhideWhenUsed="1"/>
+    <w:lsdException w:name="Smart Hyperlink" w:semiHidden="1" w:unhideWhenUsed="1"/>
+    <w:lsdException w:name="Hashtag" w:semiHidden="1" w:unhideWhenUsed="1"/>
+    <w:lsdException w:name="Unresolved Mention" w:semiHidden="1" w:unhideWhenUsed="1"/>
   </w:latentStyles>
   <w:style w:type="paragraph" w:default="1" w:styleId="Normal">
     <w:name w:val="Normal"/>
@@ -2089,6 +2373,17 @@
       <w:sz w:val="48"/>
       <w:szCs w:val="48"/>
     </w:rPr>
+  </w:style>
+  <w:style w:type="paragraph" w:styleId="ListParagraph">
+    <w:name w:val="List Paragraph"/>
+    <w:basedOn w:val="Normal"/>
+    <w:uiPriority w:val="34"/>
+    <w:qFormat/>
+    <w:rsid w:val="001C0C79"/>
+    <w:pPr>
+      <w:ind w:left="720"/>
+      <w:contextualSpacing/>
+    </w:pPr>
   </w:style>
 </w:styles>
 </file>

</xml_diff>